<commit_message>
updated usecases based on feedback
</commit_message>
<xml_diff>
--- a/Process-Report.docx
+++ b/Process-Report.docx
@@ -386,613 +386,689 @@
         </w:rPr>
         <w:t>3703096</w:t>
       </w:r>
+    </w:p>
+    <w:p>
+      <w:pPr>
+        <w:pStyle w:val="NoSpacing"/>
+        <w:tabs>
+          <w:tab w:val="left" w:pos="2520"/>
+        </w:tabs>
+        <w:rPr>
+          <w:sz w:val="28"/>
+          <w:szCs w:val="36"/>
+        </w:rPr>
+      </w:pPr>
+      <w:r>
+        <w:rPr>
+          <w:sz w:val="28"/>
+          <w:szCs w:val="36"/>
+        </w:rPr>
+        <w:t>Denis Bogdanov</w:t>
+      </w:r>
+      <w:r>
+        <w:rPr>
+          <w:sz w:val="28"/>
+          <w:szCs w:val="36"/>
+        </w:rPr>
+        <w:tab/>
+      </w:r>
+      <w:r>
+        <w:rPr>
+          <w:sz w:val="28"/>
+          <w:szCs w:val="36"/>
+        </w:rPr>
+        <w:t>3069672</w:t>
+      </w:r>
+    </w:p>
+    <w:p>
+      <w:pPr>
+        <w:pStyle w:val="NoSpacing"/>
+        <w:tabs>
+          <w:tab w:val="left" w:pos="2520"/>
+        </w:tabs>
+        <w:rPr>
+          <w:sz w:val="28"/>
+          <w:szCs w:val="36"/>
+        </w:rPr>
+      </w:pPr>
+    </w:p>
+    <w:p>
+      <w:pPr>
+        <w:pStyle w:val="NoSpacing"/>
+        <w:tabs>
+          <w:tab w:val="left" w:pos="2520"/>
+        </w:tabs>
+        <w:rPr>
+          <w:b/>
+          <w:i/>
+          <w:sz w:val="28"/>
+          <w:szCs w:val="36"/>
+          <w:u w:val="single"/>
+        </w:rPr>
+      </w:pPr>
+      <w:r>
+        <w:rPr>
+          <w:b/>
+          <w:i/>
+          <w:sz w:val="28"/>
+          <w:szCs w:val="36"/>
+          <w:u w:val="single"/>
+        </w:rPr>
+        <w:t>Class:</w:t>
+      </w:r>
+    </w:p>
+    <w:p>
+      <w:pPr>
+        <w:pStyle w:val="NoSpacing"/>
+        <w:tabs>
+          <w:tab w:val="left" w:pos="2520"/>
+        </w:tabs>
+        <w:rPr>
+          <w:sz w:val="28"/>
+          <w:szCs w:val="36"/>
+        </w:rPr>
+      </w:pPr>
+      <w:r>
+        <w:rPr>
+          <w:sz w:val="28"/>
+          <w:szCs w:val="36"/>
+        </w:rPr>
+        <w:t>E-S34</w:t>
+      </w:r>
+    </w:p>
+    <w:p>
+      <w:pPr>
+        <w:pStyle w:val="NoSpacing"/>
+        <w:tabs>
+          <w:tab w:val="left" w:pos="2520"/>
+        </w:tabs>
+        <w:rPr>
+          <w:sz w:val="28"/>
+          <w:szCs w:val="36"/>
+        </w:rPr>
+      </w:pPr>
+    </w:p>
+    <w:p>
+      <w:pPr>
+        <w:pStyle w:val="NoSpacing"/>
+        <w:tabs>
+          <w:tab w:val="left" w:pos="2520"/>
+        </w:tabs>
+        <w:rPr>
+          <w:b/>
+          <w:i/>
+          <w:sz w:val="28"/>
+          <w:szCs w:val="36"/>
+          <w:u w:val="single"/>
+        </w:rPr>
+      </w:pPr>
+      <w:r>
+        <w:rPr>
+          <w:b/>
+          <w:i/>
+          <w:sz w:val="28"/>
+          <w:szCs w:val="36"/>
+          <w:u w:val="single"/>
+        </w:rPr>
+        <w:t>Instructor:</w:t>
+      </w:r>
+    </w:p>
+    <w:p>
+      <w:pPr>
+        <w:pStyle w:val="NoSpacing"/>
+        <w:tabs>
+          <w:tab w:val="left" w:pos="2520"/>
+        </w:tabs>
+        <w:rPr>
+          <w:sz w:val="28"/>
+          <w:szCs w:val="36"/>
+        </w:rPr>
+      </w:pPr>
+      <w:r>
+        <w:rPr>
+          <w:sz w:val="28"/>
+          <w:szCs w:val="36"/>
+        </w:rPr>
+        <w:t xml:space="preserve">Roxana </w:t>
+      </w:r>
+      <w:proofErr w:type="spellStart"/>
+      <w:r>
+        <w:rPr>
+          <w:sz w:val="28"/>
+          <w:szCs w:val="36"/>
+        </w:rPr>
+        <w:t>Paval</w:t>
+      </w:r>
+      <w:proofErr w:type="spellEnd"/>
+    </w:p>
+    <w:p>
+      <w:pPr>
+        <w:pStyle w:val="NoSpacing"/>
+        <w:tabs>
+          <w:tab w:val="left" w:pos="2520"/>
+        </w:tabs>
+        <w:rPr>
+          <w:b/>
+          <w:sz w:val="40"/>
+          <w:szCs w:val="36"/>
+        </w:rPr>
+      </w:pPr>
+      <w:r>
+        <w:rPr>
+          <w:b/>
+          <w:sz w:val="40"/>
+          <w:szCs w:val="36"/>
+        </w:rPr>
+        <w:lastRenderedPageBreak/>
+        <w:t>Week 2</w:t>
+      </w:r>
+    </w:p>
+    <w:p>
+      <w:pPr>
+        <w:pStyle w:val="NoSpacing"/>
+        <w:tabs>
+          <w:tab w:val="left" w:pos="2520"/>
+        </w:tabs>
+        <w:rPr>
+          <w:sz w:val="8"/>
+          <w:szCs w:val="36"/>
+          <w:u w:val="single"/>
+        </w:rPr>
+      </w:pPr>
+    </w:p>
+    <w:p>
+      <w:pPr>
+        <w:pStyle w:val="NoSpacing"/>
+        <w:tabs>
+          <w:tab w:val="left" w:pos="2520"/>
+        </w:tabs>
+        <w:rPr>
+          <w:i/>
+          <w:sz w:val="32"/>
+          <w:szCs w:val="36"/>
+          <w:u w:val="single"/>
+        </w:rPr>
+      </w:pPr>
+      <w:r>
+        <w:rPr>
+          <w:i/>
+          <w:sz w:val="32"/>
+          <w:szCs w:val="36"/>
+          <w:u w:val="single"/>
+        </w:rPr>
+        <w:t>4 September 2018</w:t>
+      </w:r>
+    </w:p>
+    <w:p>
+      <w:pPr>
+        <w:pStyle w:val="NoSpacing"/>
+        <w:tabs>
+          <w:tab w:val="left" w:pos="2520"/>
+        </w:tabs>
+        <w:rPr>
+          <w:b/>
+          <w:sz w:val="32"/>
+          <w:szCs w:val="36"/>
+        </w:rPr>
+      </w:pPr>
+      <w:r>
+        <w:rPr>
+          <w:b/>
+          <w:sz w:val="32"/>
+          <w:szCs w:val="36"/>
+        </w:rPr>
+        <w:t>Global:</w:t>
+      </w:r>
+    </w:p>
+    <w:p>
+      <w:pPr>
+        <w:pStyle w:val="NoSpacing"/>
+        <w:tabs>
+          <w:tab w:val="left" w:pos="2520"/>
+        </w:tabs>
+        <w:rPr>
+          <w:sz w:val="28"/>
+          <w:szCs w:val="36"/>
+        </w:rPr>
+      </w:pPr>
+      <w:r>
+        <w:rPr>
+          <w:sz w:val="28"/>
+          <w:szCs w:val="36"/>
+        </w:rPr>
+        <w:t>Group has been created in the class.</w:t>
+      </w:r>
+    </w:p>
+    <w:p>
+      <w:pPr>
+        <w:pStyle w:val="NoSpacing"/>
+        <w:tabs>
+          <w:tab w:val="left" w:pos="2520"/>
+        </w:tabs>
+        <w:rPr>
+          <w:sz w:val="28"/>
+          <w:szCs w:val="36"/>
+        </w:rPr>
+      </w:pPr>
+      <w:r>
+        <w:rPr>
+          <w:sz w:val="28"/>
+          <w:szCs w:val="36"/>
+        </w:rPr>
+        <w:t>Start reading the OOD1 Mini-Project Document.</w:t>
+      </w:r>
+    </w:p>
+    <w:p>
+      <w:pPr>
+        <w:pStyle w:val="NoSpacing"/>
+        <w:tabs>
+          <w:tab w:val="left" w:pos="2520"/>
+        </w:tabs>
+        <w:rPr>
+          <w:sz w:val="28"/>
+          <w:szCs w:val="36"/>
+        </w:rPr>
+      </w:pPr>
+    </w:p>
+    <w:p>
+      <w:pPr>
+        <w:pStyle w:val="NoSpacing"/>
+        <w:tabs>
+          <w:tab w:val="left" w:pos="2520"/>
+        </w:tabs>
+        <w:rPr>
+          <w:i/>
+          <w:sz w:val="32"/>
+          <w:szCs w:val="36"/>
+          <w:u w:val="single"/>
+        </w:rPr>
+      </w:pPr>
+      <w:r>
+        <w:rPr>
+          <w:i/>
+          <w:sz w:val="32"/>
+          <w:szCs w:val="36"/>
+          <w:u w:val="single"/>
+        </w:rPr>
+        <w:t>5 September 2018</w:t>
+      </w:r>
+    </w:p>
+    <w:p>
+      <w:pPr>
+        <w:pStyle w:val="NoSpacing"/>
+        <w:tabs>
+          <w:tab w:val="left" w:pos="2520"/>
+        </w:tabs>
+        <w:rPr>
+          <w:sz w:val="28"/>
+          <w:szCs w:val="36"/>
+        </w:rPr>
+      </w:pPr>
+      <w:r>
+        <w:rPr>
+          <w:b/>
+          <w:sz w:val="28"/>
+          <w:szCs w:val="36"/>
+        </w:rPr>
+        <w:t>Atanas:</w:t>
+      </w:r>
+      <w:r>
+        <w:rPr>
+          <w:sz w:val="28"/>
+          <w:szCs w:val="36"/>
+        </w:rPr>
+        <w:t xml:space="preserve"> In class finished Use-Case 2.2 and Use-Case 2.3.</w:t>
+      </w:r>
+    </w:p>
+    <w:p>
+      <w:pPr>
+        <w:pStyle w:val="NoSpacing"/>
+        <w:tabs>
+          <w:tab w:val="left" w:pos="2520"/>
+        </w:tabs>
+        <w:rPr>
+          <w:sz w:val="28"/>
+          <w:szCs w:val="36"/>
+        </w:rPr>
+      </w:pPr>
+      <w:r>
+        <w:rPr>
+          <w:b/>
+          <w:sz w:val="28"/>
+          <w:szCs w:val="36"/>
+        </w:rPr>
+        <w:t>Marc</w:t>
+      </w:r>
+      <w:r>
+        <w:rPr>
+          <w:sz w:val="28"/>
+          <w:szCs w:val="36"/>
+        </w:rPr>
+        <w:t>: In class finished Use-Case 2.1 and Use-Case 2.4.</w:t>
+      </w:r>
+    </w:p>
+    <w:p>
+      <w:pPr>
+        <w:pStyle w:val="NoSpacing"/>
+        <w:tabs>
+          <w:tab w:val="left" w:pos="2520"/>
+        </w:tabs>
+        <w:rPr>
+          <w:sz w:val="28"/>
+          <w:szCs w:val="36"/>
+        </w:rPr>
+      </w:pPr>
+      <w:r>
+        <w:rPr>
+          <w:b/>
+          <w:sz w:val="28"/>
+          <w:szCs w:val="36"/>
+        </w:rPr>
+        <w:t xml:space="preserve">Dennis &amp; Shinnosuke: </w:t>
+      </w:r>
+      <w:r>
+        <w:rPr>
+          <w:sz w:val="28"/>
+          <w:szCs w:val="36"/>
+        </w:rPr>
+        <w:t>Absent</w:t>
+      </w:r>
+    </w:p>
+    <w:p>
+      <w:pPr>
+        <w:pStyle w:val="NoSpacing"/>
+        <w:tabs>
+          <w:tab w:val="left" w:pos="2520"/>
+        </w:tabs>
+        <w:rPr>
+          <w:sz w:val="28"/>
+          <w:szCs w:val="36"/>
+        </w:rPr>
+      </w:pPr>
+      <w:r>
+        <w:rPr>
+          <w:b/>
+          <w:sz w:val="28"/>
+          <w:szCs w:val="36"/>
+        </w:rPr>
+        <w:t xml:space="preserve">Atanas &amp; Marc: </w:t>
+      </w:r>
+      <w:r>
+        <w:rPr>
+          <w:sz w:val="28"/>
+          <w:szCs w:val="36"/>
+        </w:rPr>
+        <w:t xml:space="preserve">Decision made to leave </w:t>
+      </w:r>
+      <w:r>
+        <w:rPr>
+          <w:sz w:val="28"/>
+          <w:szCs w:val="36"/>
+        </w:rPr>
+        <w:t>I</w:t>
+      </w:r>
+      <w:r>
+        <w:rPr>
+          <w:sz w:val="28"/>
+          <w:szCs w:val="36"/>
+        </w:rPr>
+        <w:t>ntroduction to Denis and Shinnosuke.</w:t>
+      </w:r>
+    </w:p>
+    <w:p>
+      <w:pPr>
+        <w:pStyle w:val="NoSpacing"/>
+        <w:tabs>
+          <w:tab w:val="left" w:pos="2520"/>
+        </w:tabs>
+        <w:rPr>
+          <w:sz w:val="28"/>
+          <w:szCs w:val="36"/>
+        </w:rPr>
+      </w:pPr>
+    </w:p>
+    <w:p>
+      <w:pPr>
+        <w:pStyle w:val="NoSpacing"/>
+        <w:tabs>
+          <w:tab w:val="left" w:pos="2520"/>
+        </w:tabs>
+        <w:rPr>
+          <w:sz w:val="40"/>
+          <w:szCs w:val="36"/>
+        </w:rPr>
+      </w:pPr>
+    </w:p>
+    <w:p>
+      <w:pPr>
+        <w:pStyle w:val="NoSpacing"/>
+        <w:tabs>
+          <w:tab w:val="left" w:pos="2520"/>
+        </w:tabs>
+        <w:rPr>
+          <w:b/>
+          <w:sz w:val="40"/>
+          <w:szCs w:val="36"/>
+        </w:rPr>
+      </w:pPr>
+      <w:r>
+        <w:rPr>
+          <w:b/>
+          <w:sz w:val="40"/>
+          <w:szCs w:val="36"/>
+        </w:rPr>
+        <w:t>Week 3</w:t>
+      </w:r>
+    </w:p>
+    <w:p>
+      <w:pPr>
+        <w:pStyle w:val="NoSpacing"/>
+        <w:tabs>
+          <w:tab w:val="left" w:pos="2520"/>
+        </w:tabs>
+        <w:rPr>
+          <w:i/>
+          <w:sz w:val="32"/>
+          <w:szCs w:val="36"/>
+          <w:u w:val="single"/>
+        </w:rPr>
+      </w:pPr>
+      <w:r>
+        <w:rPr>
+          <w:i/>
+          <w:sz w:val="32"/>
+          <w:szCs w:val="36"/>
+          <w:u w:val="single"/>
+        </w:rPr>
+        <w:t>12 September 2018</w:t>
+      </w:r>
+    </w:p>
+    <w:p>
+      <w:pPr>
+        <w:pStyle w:val="NoSpacing"/>
+        <w:tabs>
+          <w:tab w:val="left" w:pos="2520"/>
+        </w:tabs>
+        <w:rPr>
+          <w:sz w:val="28"/>
+          <w:szCs w:val="36"/>
+        </w:rPr>
+      </w:pPr>
+      <w:r>
+        <w:rPr>
+          <w:b/>
+          <w:sz w:val="28"/>
+          <w:szCs w:val="36"/>
+        </w:rPr>
+        <w:t xml:space="preserve">Atanas: </w:t>
+      </w:r>
+      <w:r>
+        <w:rPr>
+          <w:sz w:val="28"/>
+          <w:szCs w:val="36"/>
+        </w:rPr>
+        <w:t>In class formatted the URS.</w:t>
+      </w:r>
+    </w:p>
+    <w:p>
+      <w:pPr>
+        <w:pStyle w:val="NoSpacing"/>
+        <w:tabs>
+          <w:tab w:val="left" w:pos="2520"/>
+        </w:tabs>
+        <w:rPr>
+          <w:sz w:val="28"/>
+          <w:szCs w:val="36"/>
+        </w:rPr>
+      </w:pPr>
+      <w:r>
+        <w:rPr>
+          <w:b/>
+          <w:sz w:val="28"/>
+          <w:szCs w:val="36"/>
+        </w:rPr>
+        <w:t xml:space="preserve">Marc: </w:t>
+      </w:r>
+      <w:r>
+        <w:rPr>
+          <w:sz w:val="28"/>
+          <w:szCs w:val="36"/>
+        </w:rPr>
+        <w:t xml:space="preserve">In class started working on Process Report (until </w:t>
+      </w:r>
+      <w:r>
+        <w:rPr>
+          <w:sz w:val="28"/>
+          <w:szCs w:val="36"/>
+          <w:u w:val="single"/>
+        </w:rPr>
+        <w:t>12 September 2018</w:t>
+      </w:r>
+      <w:r>
+        <w:rPr>
+          <w:sz w:val="28"/>
+          <w:szCs w:val="36"/>
+        </w:rPr>
+        <w:t>)</w:t>
+      </w:r>
+    </w:p>
+    <w:p>
+      <w:pPr>
+        <w:pStyle w:val="NoSpacing"/>
+        <w:tabs>
+          <w:tab w:val="left" w:pos="2520"/>
+        </w:tabs>
+        <w:rPr>
+          <w:sz w:val="28"/>
+          <w:szCs w:val="36"/>
+        </w:rPr>
+      </w:pPr>
+      <w:r>
+        <w:rPr>
+          <w:b/>
+          <w:sz w:val="28"/>
+          <w:szCs w:val="36"/>
+        </w:rPr>
+        <w:t xml:space="preserve">Shinnosuke: </w:t>
+      </w:r>
+      <w:r>
+        <w:rPr>
+          <w:sz w:val="28"/>
+          <w:szCs w:val="36"/>
+        </w:rPr>
+        <w:t>Worked on Introduction</w:t>
+      </w:r>
+    </w:p>
+    <w:p>
+      <w:pPr>
+        <w:pStyle w:val="NoSpacing"/>
+        <w:tabs>
+          <w:tab w:val="left" w:pos="2520"/>
+        </w:tabs>
+        <w:rPr>
+          <w:sz w:val="28"/>
+          <w:szCs w:val="36"/>
+        </w:rPr>
+      </w:pPr>
+      <w:r>
+        <w:rPr>
+          <w:b/>
+          <w:sz w:val="28"/>
+          <w:szCs w:val="36"/>
+        </w:rPr>
+        <w:t xml:space="preserve">Denis: </w:t>
+      </w:r>
+      <w:r>
+        <w:rPr>
+          <w:sz w:val="28"/>
+          <w:szCs w:val="36"/>
+        </w:rPr>
+        <w:t>Absent</w:t>
+      </w:r>
+    </w:p>
+    <w:p>
+      <w:pPr>
+        <w:pStyle w:val="NoSpacing"/>
+        <w:tabs>
+          <w:tab w:val="left" w:pos="2520"/>
+        </w:tabs>
+        <w:rPr>
+          <w:sz w:val="28"/>
+          <w:szCs w:val="36"/>
+        </w:rPr>
+      </w:pPr>
+    </w:p>
+    <w:p>
+      <w:pPr>
+        <w:pStyle w:val="NoSpacing"/>
+        <w:tabs>
+          <w:tab w:val="left" w:pos="2520"/>
+        </w:tabs>
+        <w:rPr>
+          <w:i/>
+          <w:sz w:val="32"/>
+          <w:szCs w:val="36"/>
+          <w:u w:val="single"/>
+        </w:rPr>
+      </w:pPr>
+      <w:r>
+        <w:rPr>
+          <w:i/>
+          <w:sz w:val="32"/>
+          <w:szCs w:val="36"/>
+          <w:u w:val="single"/>
+        </w:rPr>
+        <w:t>14 September 2018</w:t>
+      </w:r>
+    </w:p>
+    <w:p>
+      <w:pPr>
+        <w:pStyle w:val="NoSpacing"/>
+        <w:tabs>
+          <w:tab w:val="left" w:pos="2520"/>
+        </w:tabs>
+        <w:rPr>
+          <w:sz w:val="28"/>
+          <w:szCs w:val="36"/>
+        </w:rPr>
+      </w:pPr>
+      <w:r>
+        <w:rPr>
+          <w:b/>
+          <w:sz w:val="28"/>
+          <w:szCs w:val="36"/>
+        </w:rPr>
+        <w:t xml:space="preserve">Atanas &amp; Marc: </w:t>
+      </w:r>
+      <w:r>
+        <w:rPr>
+          <w:sz w:val="28"/>
+          <w:szCs w:val="36"/>
+        </w:rPr>
+        <w:t>Fixed the Use-Cases based on feedback from the tutor.</w:t>
+      </w:r>
       <w:bookmarkStart w:id="0" w:name="_GoBack"/>
       <w:bookmarkEnd w:id="0"/>
-    </w:p>
-    <w:p>
-      <w:pPr>
-        <w:pStyle w:val="NoSpacing"/>
-        <w:tabs>
-          <w:tab w:val="left" w:pos="2520"/>
-        </w:tabs>
-        <w:rPr>
-          <w:sz w:val="28"/>
-          <w:szCs w:val="36"/>
-        </w:rPr>
-      </w:pPr>
-      <w:r>
-        <w:rPr>
-          <w:sz w:val="28"/>
-          <w:szCs w:val="36"/>
-        </w:rPr>
-        <w:t>Denis Bogdanov</w:t>
-      </w:r>
-    </w:p>
-    <w:p>
-      <w:pPr>
-        <w:pStyle w:val="NoSpacing"/>
-        <w:tabs>
-          <w:tab w:val="left" w:pos="2520"/>
-        </w:tabs>
-        <w:rPr>
-          <w:sz w:val="28"/>
-          <w:szCs w:val="36"/>
-        </w:rPr>
-      </w:pPr>
-    </w:p>
-    <w:p>
-      <w:pPr>
-        <w:pStyle w:val="NoSpacing"/>
-        <w:tabs>
-          <w:tab w:val="left" w:pos="2520"/>
-        </w:tabs>
-        <w:rPr>
-          <w:b/>
-          <w:i/>
-          <w:sz w:val="28"/>
-          <w:szCs w:val="36"/>
-          <w:u w:val="single"/>
-        </w:rPr>
-      </w:pPr>
-      <w:r>
-        <w:rPr>
-          <w:b/>
-          <w:i/>
-          <w:sz w:val="28"/>
-          <w:szCs w:val="36"/>
-          <w:u w:val="single"/>
-        </w:rPr>
-        <w:t>Class:</w:t>
-      </w:r>
-    </w:p>
-    <w:p>
-      <w:pPr>
-        <w:pStyle w:val="NoSpacing"/>
-        <w:tabs>
-          <w:tab w:val="left" w:pos="2520"/>
-        </w:tabs>
-        <w:rPr>
-          <w:sz w:val="28"/>
-          <w:szCs w:val="36"/>
-        </w:rPr>
-      </w:pPr>
-      <w:r>
-        <w:rPr>
-          <w:sz w:val="28"/>
-          <w:szCs w:val="36"/>
-        </w:rPr>
-        <w:t>E-S34</w:t>
-      </w:r>
-    </w:p>
-    <w:p>
-      <w:pPr>
-        <w:pStyle w:val="NoSpacing"/>
-        <w:tabs>
-          <w:tab w:val="left" w:pos="2520"/>
-        </w:tabs>
-        <w:rPr>
-          <w:sz w:val="28"/>
-          <w:szCs w:val="36"/>
-        </w:rPr>
-      </w:pPr>
-    </w:p>
-    <w:p>
-      <w:pPr>
-        <w:pStyle w:val="NoSpacing"/>
-        <w:tabs>
-          <w:tab w:val="left" w:pos="2520"/>
-        </w:tabs>
-        <w:rPr>
-          <w:b/>
-          <w:i/>
-          <w:sz w:val="28"/>
-          <w:szCs w:val="36"/>
-          <w:u w:val="single"/>
-        </w:rPr>
-      </w:pPr>
-      <w:r>
-        <w:rPr>
-          <w:b/>
-          <w:i/>
-          <w:sz w:val="28"/>
-          <w:szCs w:val="36"/>
-          <w:u w:val="single"/>
-        </w:rPr>
-        <w:t>Instructor:</w:t>
-      </w:r>
-    </w:p>
-    <w:p>
-      <w:pPr>
-        <w:pStyle w:val="NoSpacing"/>
-        <w:tabs>
-          <w:tab w:val="left" w:pos="2520"/>
-        </w:tabs>
-        <w:rPr>
-          <w:sz w:val="28"/>
-          <w:szCs w:val="36"/>
-        </w:rPr>
-      </w:pPr>
-      <w:r>
-        <w:rPr>
-          <w:sz w:val="28"/>
-          <w:szCs w:val="36"/>
-        </w:rPr>
-        <w:t xml:space="preserve">Roxana </w:t>
-      </w:r>
-      <w:proofErr w:type="spellStart"/>
-      <w:r>
-        <w:rPr>
-          <w:sz w:val="28"/>
-          <w:szCs w:val="36"/>
-        </w:rPr>
-        <w:t>Paval</w:t>
-      </w:r>
-      <w:proofErr w:type="spellEnd"/>
-    </w:p>
-    <w:p>
-      <w:pPr>
-        <w:pStyle w:val="NoSpacing"/>
-        <w:tabs>
-          <w:tab w:val="left" w:pos="2520"/>
-        </w:tabs>
-        <w:rPr>
-          <w:b/>
-          <w:sz w:val="40"/>
-          <w:szCs w:val="36"/>
-        </w:rPr>
-      </w:pPr>
-      <w:r>
-        <w:rPr>
-          <w:b/>
-          <w:sz w:val="40"/>
-          <w:szCs w:val="36"/>
-        </w:rPr>
-        <w:lastRenderedPageBreak/>
-        <w:t>Week 2</w:t>
-      </w:r>
-    </w:p>
-    <w:p>
-      <w:pPr>
-        <w:pStyle w:val="NoSpacing"/>
-        <w:tabs>
-          <w:tab w:val="left" w:pos="2520"/>
-        </w:tabs>
-        <w:rPr>
-          <w:sz w:val="8"/>
-          <w:szCs w:val="36"/>
-          <w:u w:val="single"/>
-        </w:rPr>
-      </w:pPr>
-    </w:p>
-    <w:p>
-      <w:pPr>
-        <w:pStyle w:val="NoSpacing"/>
-        <w:tabs>
-          <w:tab w:val="left" w:pos="2520"/>
-        </w:tabs>
-        <w:rPr>
-          <w:i/>
-          <w:sz w:val="32"/>
-          <w:szCs w:val="36"/>
-          <w:u w:val="single"/>
-        </w:rPr>
-      </w:pPr>
-      <w:r>
-        <w:rPr>
-          <w:i/>
-          <w:sz w:val="32"/>
-          <w:szCs w:val="36"/>
-          <w:u w:val="single"/>
-        </w:rPr>
-        <w:t>4 September 2018</w:t>
-      </w:r>
-    </w:p>
-    <w:p>
-      <w:pPr>
-        <w:pStyle w:val="NoSpacing"/>
-        <w:tabs>
-          <w:tab w:val="left" w:pos="2520"/>
-        </w:tabs>
-        <w:rPr>
-          <w:b/>
-          <w:sz w:val="32"/>
-          <w:szCs w:val="36"/>
-        </w:rPr>
-      </w:pPr>
-      <w:r>
-        <w:rPr>
-          <w:b/>
-          <w:sz w:val="32"/>
-          <w:szCs w:val="36"/>
-        </w:rPr>
-        <w:t>Global:</w:t>
-      </w:r>
-    </w:p>
-    <w:p>
-      <w:pPr>
-        <w:pStyle w:val="NoSpacing"/>
-        <w:tabs>
-          <w:tab w:val="left" w:pos="2520"/>
-        </w:tabs>
-        <w:rPr>
-          <w:sz w:val="28"/>
-          <w:szCs w:val="36"/>
-        </w:rPr>
-      </w:pPr>
-      <w:r>
-        <w:rPr>
-          <w:sz w:val="28"/>
-          <w:szCs w:val="36"/>
-        </w:rPr>
-        <w:t>Group has been created in the class.</w:t>
-      </w:r>
-    </w:p>
-    <w:p>
-      <w:pPr>
-        <w:pStyle w:val="NoSpacing"/>
-        <w:tabs>
-          <w:tab w:val="left" w:pos="2520"/>
-        </w:tabs>
-        <w:rPr>
-          <w:sz w:val="28"/>
-          <w:szCs w:val="36"/>
-        </w:rPr>
-      </w:pPr>
-      <w:r>
-        <w:rPr>
-          <w:sz w:val="28"/>
-          <w:szCs w:val="36"/>
-        </w:rPr>
-        <w:t>Start reading the OOD1 Mini-Project Document.</w:t>
-      </w:r>
-    </w:p>
-    <w:p>
-      <w:pPr>
-        <w:pStyle w:val="NoSpacing"/>
-        <w:tabs>
-          <w:tab w:val="left" w:pos="2520"/>
-        </w:tabs>
-        <w:rPr>
-          <w:sz w:val="28"/>
-          <w:szCs w:val="36"/>
-        </w:rPr>
-      </w:pPr>
-    </w:p>
-    <w:p>
-      <w:pPr>
-        <w:pStyle w:val="NoSpacing"/>
-        <w:tabs>
-          <w:tab w:val="left" w:pos="2520"/>
-        </w:tabs>
-        <w:rPr>
-          <w:i/>
-          <w:sz w:val="32"/>
-          <w:szCs w:val="36"/>
-          <w:u w:val="single"/>
-        </w:rPr>
-      </w:pPr>
-      <w:r>
-        <w:rPr>
-          <w:i/>
-          <w:sz w:val="32"/>
-          <w:szCs w:val="36"/>
-          <w:u w:val="single"/>
-        </w:rPr>
-        <w:t>5 September 2018</w:t>
-      </w:r>
-    </w:p>
-    <w:p>
-      <w:pPr>
-        <w:pStyle w:val="NoSpacing"/>
-        <w:tabs>
-          <w:tab w:val="left" w:pos="2520"/>
-        </w:tabs>
-        <w:rPr>
-          <w:sz w:val="28"/>
-          <w:szCs w:val="36"/>
-        </w:rPr>
-      </w:pPr>
-      <w:r>
-        <w:rPr>
-          <w:b/>
-          <w:sz w:val="28"/>
-          <w:szCs w:val="36"/>
-        </w:rPr>
-        <w:t>Atanas:</w:t>
-      </w:r>
-      <w:r>
-        <w:rPr>
-          <w:sz w:val="28"/>
-          <w:szCs w:val="36"/>
-        </w:rPr>
-        <w:t xml:space="preserve"> In class finished Use-Case 2.2 and Use-Case 2.3.</w:t>
-      </w:r>
-    </w:p>
-    <w:p>
-      <w:pPr>
-        <w:pStyle w:val="NoSpacing"/>
-        <w:tabs>
-          <w:tab w:val="left" w:pos="2520"/>
-        </w:tabs>
-        <w:rPr>
-          <w:sz w:val="28"/>
-          <w:szCs w:val="36"/>
-        </w:rPr>
-      </w:pPr>
-      <w:r>
-        <w:rPr>
-          <w:b/>
-          <w:sz w:val="28"/>
-          <w:szCs w:val="36"/>
-        </w:rPr>
-        <w:t>Marc</w:t>
-      </w:r>
-      <w:r>
-        <w:rPr>
-          <w:sz w:val="28"/>
-          <w:szCs w:val="36"/>
-        </w:rPr>
-        <w:t>: In class finished Use-Case 2.1 and Use-Case 2.4.</w:t>
-      </w:r>
-    </w:p>
-    <w:p>
-      <w:pPr>
-        <w:pStyle w:val="NoSpacing"/>
-        <w:tabs>
-          <w:tab w:val="left" w:pos="2520"/>
-        </w:tabs>
-        <w:rPr>
-          <w:sz w:val="28"/>
-          <w:szCs w:val="36"/>
-        </w:rPr>
-      </w:pPr>
-      <w:r>
-        <w:rPr>
-          <w:b/>
-          <w:sz w:val="28"/>
-          <w:szCs w:val="36"/>
-        </w:rPr>
-        <w:t xml:space="preserve">Dennis &amp; Shinnosuke: </w:t>
-      </w:r>
-      <w:r>
-        <w:rPr>
-          <w:sz w:val="28"/>
-          <w:szCs w:val="36"/>
-        </w:rPr>
-        <w:t>Absent</w:t>
-      </w:r>
-    </w:p>
-    <w:p>
-      <w:pPr>
-        <w:pStyle w:val="NoSpacing"/>
-        <w:tabs>
-          <w:tab w:val="left" w:pos="2520"/>
-        </w:tabs>
-        <w:rPr>
-          <w:sz w:val="28"/>
-          <w:szCs w:val="36"/>
-        </w:rPr>
-      </w:pPr>
-      <w:r>
-        <w:rPr>
-          <w:b/>
-          <w:sz w:val="28"/>
-          <w:szCs w:val="36"/>
-        </w:rPr>
-        <w:t xml:space="preserve">Atanas &amp; Marc: </w:t>
-      </w:r>
-      <w:r>
-        <w:rPr>
-          <w:sz w:val="28"/>
-          <w:szCs w:val="36"/>
-        </w:rPr>
-        <w:t xml:space="preserve">Decision made to leave </w:t>
-      </w:r>
-      <w:r>
-        <w:rPr>
-          <w:sz w:val="28"/>
-          <w:szCs w:val="36"/>
-        </w:rPr>
-        <w:t>I</w:t>
-      </w:r>
-      <w:r>
-        <w:rPr>
-          <w:sz w:val="28"/>
-          <w:szCs w:val="36"/>
-        </w:rPr>
-        <w:t>ntroduction to Denis and Shinnosuke.</w:t>
-      </w:r>
-    </w:p>
-    <w:p>
-      <w:pPr>
-        <w:pStyle w:val="NoSpacing"/>
-        <w:tabs>
-          <w:tab w:val="left" w:pos="2520"/>
-        </w:tabs>
-        <w:rPr>
-          <w:sz w:val="28"/>
-          <w:szCs w:val="36"/>
-        </w:rPr>
-      </w:pPr>
-    </w:p>
-    <w:p>
-      <w:pPr>
-        <w:pStyle w:val="NoSpacing"/>
-        <w:tabs>
-          <w:tab w:val="left" w:pos="2520"/>
-        </w:tabs>
-        <w:rPr>
-          <w:sz w:val="40"/>
-          <w:szCs w:val="36"/>
-        </w:rPr>
-      </w:pPr>
-    </w:p>
-    <w:p>
-      <w:pPr>
-        <w:pStyle w:val="NoSpacing"/>
-        <w:tabs>
-          <w:tab w:val="left" w:pos="2520"/>
-        </w:tabs>
-        <w:rPr>
-          <w:b/>
-          <w:sz w:val="40"/>
-          <w:szCs w:val="36"/>
-        </w:rPr>
-      </w:pPr>
-      <w:r>
-        <w:rPr>
-          <w:b/>
-          <w:sz w:val="40"/>
-          <w:szCs w:val="36"/>
-        </w:rPr>
-        <w:t>Week 3</w:t>
-      </w:r>
-    </w:p>
-    <w:p>
-      <w:pPr>
-        <w:pStyle w:val="NoSpacing"/>
-        <w:tabs>
-          <w:tab w:val="left" w:pos="2520"/>
-        </w:tabs>
-        <w:rPr>
-          <w:i/>
-          <w:sz w:val="32"/>
-          <w:szCs w:val="36"/>
-          <w:u w:val="single"/>
-        </w:rPr>
-      </w:pPr>
-      <w:r>
-        <w:rPr>
-          <w:i/>
-          <w:sz w:val="32"/>
-          <w:szCs w:val="36"/>
-          <w:u w:val="single"/>
-        </w:rPr>
-        <w:t>12 September 2018</w:t>
-      </w:r>
-    </w:p>
-    <w:p>
-      <w:pPr>
-        <w:pStyle w:val="NoSpacing"/>
-        <w:tabs>
-          <w:tab w:val="left" w:pos="2520"/>
-        </w:tabs>
-        <w:rPr>
-          <w:sz w:val="28"/>
-          <w:szCs w:val="36"/>
-        </w:rPr>
-      </w:pPr>
-      <w:r>
-        <w:rPr>
-          <w:b/>
-          <w:sz w:val="28"/>
-          <w:szCs w:val="36"/>
-        </w:rPr>
-        <w:t xml:space="preserve">Atanas: </w:t>
-      </w:r>
-      <w:r>
-        <w:rPr>
-          <w:sz w:val="28"/>
-          <w:szCs w:val="36"/>
-        </w:rPr>
-        <w:t>In class formatted the URS.</w:t>
-      </w:r>
-    </w:p>
-    <w:p>
-      <w:pPr>
-        <w:pStyle w:val="NoSpacing"/>
-        <w:tabs>
-          <w:tab w:val="left" w:pos="2520"/>
-        </w:tabs>
-        <w:rPr>
-          <w:sz w:val="28"/>
-          <w:szCs w:val="36"/>
-        </w:rPr>
-      </w:pPr>
-      <w:r>
-        <w:rPr>
-          <w:b/>
-          <w:sz w:val="28"/>
-          <w:szCs w:val="36"/>
-        </w:rPr>
-        <w:t xml:space="preserve">Marc: </w:t>
-      </w:r>
-      <w:r>
-        <w:rPr>
-          <w:sz w:val="28"/>
-          <w:szCs w:val="36"/>
-        </w:rPr>
-        <w:t xml:space="preserve">In class started working on Process Report (until </w:t>
-      </w:r>
-      <w:r>
-        <w:rPr>
-          <w:sz w:val="28"/>
-          <w:szCs w:val="36"/>
-          <w:u w:val="single"/>
-        </w:rPr>
-        <w:t>12 September 2018</w:t>
-      </w:r>
-      <w:r>
-        <w:rPr>
-          <w:sz w:val="28"/>
-          <w:szCs w:val="36"/>
-        </w:rPr>
-        <w:t>)</w:t>
-      </w:r>
-    </w:p>
-    <w:p>
-      <w:pPr>
-        <w:pStyle w:val="NoSpacing"/>
-        <w:tabs>
-          <w:tab w:val="left" w:pos="2520"/>
-        </w:tabs>
-        <w:rPr>
-          <w:sz w:val="28"/>
-          <w:szCs w:val="36"/>
-        </w:rPr>
-      </w:pPr>
-      <w:r>
-        <w:rPr>
-          <w:b/>
-          <w:sz w:val="28"/>
-          <w:szCs w:val="36"/>
-        </w:rPr>
-        <w:t xml:space="preserve">Shinnosuke: </w:t>
-      </w:r>
-      <w:r>
-        <w:rPr>
-          <w:sz w:val="28"/>
-          <w:szCs w:val="36"/>
-        </w:rPr>
-        <w:t>Worked on Introduction</w:t>
-      </w:r>
-    </w:p>
-    <w:p>
-      <w:pPr>
-        <w:pStyle w:val="NoSpacing"/>
-        <w:tabs>
-          <w:tab w:val="left" w:pos="2520"/>
-        </w:tabs>
-        <w:rPr>
-          <w:sz w:val="28"/>
-          <w:szCs w:val="36"/>
-        </w:rPr>
-      </w:pPr>
-      <w:r>
-        <w:rPr>
-          <w:b/>
-          <w:sz w:val="28"/>
-          <w:szCs w:val="36"/>
-        </w:rPr>
-        <w:t xml:space="preserve">Denis: </w:t>
-      </w:r>
-      <w:r>
-        <w:rPr>
-          <w:sz w:val="28"/>
-          <w:szCs w:val="36"/>
-        </w:rPr>
-        <w:t>Absent</w:t>
-      </w:r>
     </w:p>
     <w:sectPr>
       <w:pgSz w:w="12240" w:h="15840"/>
@@ -1405,7 +1481,6 @@
   <w:style w:type="character" w:default="1" w:styleId="DefaultParagraphFont">
     <w:name w:val="Default Paragraph Font"/>
     <w:uiPriority w:val="1"/>
-    <w:semiHidden/>
     <w:unhideWhenUsed/>
   </w:style>
   <w:style w:type="table" w:default="1" w:styleId="TableNormal">

</xml_diff>